<commit_message>
creacion de funcionalidades con repuestos y ordenes
</commit_message>
<xml_diff>
--- a/Info/Documentación de la actividad 2.docx
+++ b/Info/Documentación de la actividad 2.docx
@@ -177,7 +177,19 @@
         <w:rPr>
           <w:lang w:val="es-ES"/>
         </w:rPr>
-        <w:t>*, historial, R</w:t>
+        <w:t>*</w:t>
+      </w:r>
+      <w:r>
+        <w:rPr>
+          <w:lang w:val="es-ES"/>
+        </w:rPr>
+        <w:t>(historial)</w:t>
+      </w:r>
+      <w:r>
+        <w:rPr>
+          <w:lang w:val="es-ES"/>
+        </w:rPr>
+        <w:t>, R</w:t>
       </w:r>
       <w:r>
         <w:rPr>
@@ -697,6 +709,7 @@
                 <w:lang w:val="es-ES"/>
               </w:rPr>
             </w:pPr>
+            <w:bookmarkStart w:id="0" w:name="_GoBack"/>
             <w:proofErr w:type="spellStart"/>
             <w:r>
               <w:rPr>
@@ -704,6 +717,7 @@
               </w:rPr>
               <w:t>registrarMecanico</w:t>
             </w:r>
+            <w:bookmarkEnd w:id="0"/>
             <w:proofErr w:type="spellEnd"/>
           </w:p>
         </w:tc>
@@ -970,8 +984,6 @@
         </w:rPr>
         <w:t>Codificación</w:t>
       </w:r>
-      <w:bookmarkStart w:id="0" w:name="_GoBack"/>
-      <w:bookmarkEnd w:id="0"/>
     </w:p>
     <w:p>
       <w:pPr>

</xml_diff>